<commit_message>
V0.2 Base de l'authentifaication opérationnelle
</commit_message>
<xml_diff>
--- a/docs/Structure_projet.docx
+++ b/docs/Structure_projet.docx
@@ -214,6 +214,913 @@
         <w:t>Olicard</w:t>
       </w:r>
       <w:proofErr w:type="spellEnd"/>
+    </w:p>
+    <w:p>
+      <w:pPr>
+        <w:pBdr>
+          <w:bottom w:val="single" w:sz="6" w:space="1" w:color="auto"/>
+        </w:pBdr>
+      </w:pPr>
+    </w:p>
+    <w:p/>
+    <w:p>
+      <w:pPr>
+        <w:rPr>
+          <w:b/>
+          <w:bCs/>
+        </w:rPr>
+      </w:pPr>
+      <w:r>
+        <w:rPr>
+          <w:rFonts w:ascii="Segoe UI Emoji" w:hAnsi="Segoe UI Emoji" w:cs="Segoe UI Emoji"/>
+          <w:b/>
+          <w:bCs/>
+        </w:rPr>
+        <w:t>🚀</w:t>
+      </w:r>
+      <w:r>
+        <w:rPr>
+          <w:b/>
+          <w:bCs/>
+        </w:rPr>
+        <w:t xml:space="preserve"> Comprendre le fonctionnement de ton backend (Architecture API en Node.js + Express + MongoDB)</w:t>
+      </w:r>
+    </w:p>
+    <w:p>
+      <w:r>
+        <w:pict w14:anchorId="7A9C24E9">
+          <v:rect id="_x0000_i1127" style="width:0;height:1.5pt" o:hralign="center" o:hrstd="t" o:hr="t" fillcolor="#a0a0a0" stroked="f"/>
+        </w:pict>
+      </w:r>
+    </w:p>
+    <w:p>
+      <w:r>
+        <w:rPr>
+          <w:rFonts w:ascii="Segoe UI Emoji" w:hAnsi="Segoe UI Emoji" w:cs="Segoe UI Emoji"/>
+        </w:rPr>
+        <w:t>✅</w:t>
+      </w:r>
+      <w:r>
+        <w:t xml:space="preserve"> </w:t>
+      </w:r>
+      <w:r>
+        <w:rPr>
+          <w:b/>
+          <w:bCs/>
+        </w:rPr>
+        <w:t>Oui, tu as bien une API interne qui permet à ton frontend d'interagir avec la base de données via des requêtes HTTP.</w:t>
+      </w:r>
+      <w:r>
+        <w:br/>
+        <w:t xml:space="preserve">Ton backend est </w:t>
+      </w:r>
+      <w:r>
+        <w:rPr>
+          <w:b/>
+          <w:bCs/>
+        </w:rPr>
+        <w:t>une API REST</w:t>
+      </w:r>
+      <w:r>
+        <w:t xml:space="preserve"> qui </w:t>
+      </w:r>
+      <w:r>
+        <w:rPr>
+          <w:b/>
+          <w:bCs/>
+        </w:rPr>
+        <w:t>expose des routes</w:t>
+      </w:r>
+      <w:r>
+        <w:t xml:space="preserve"> pour gérer les utilisateurs et leur portefeuille d'actions.</w:t>
+      </w:r>
+    </w:p>
+    <w:p>
+      <w:r>
+        <w:pict w14:anchorId="534107D6">
+          <v:rect id="_x0000_i1128" style="width:0;height:1.5pt" o:hralign="center" o:hrstd="t" o:hr="t" fillcolor="#a0a0a0" stroked="f"/>
+        </w:pict>
+      </w:r>
+    </w:p>
+    <w:p>
+      <w:pPr>
+        <w:rPr>
+          <w:b/>
+          <w:bCs/>
+        </w:rPr>
+      </w:pPr>
+      <w:r>
+        <w:rPr>
+          <w:rFonts w:ascii="Segoe UI Symbol" w:hAnsi="Segoe UI Symbol" w:cs="Segoe UI Symbol"/>
+          <w:b/>
+          <w:bCs/>
+        </w:rPr>
+        <w:t>🏗</w:t>
+      </w:r>
+      <w:r>
+        <w:rPr>
+          <w:b/>
+          <w:bCs/>
+        </w:rPr>
+        <w:t xml:space="preserve"> 1. L’architecture de ton backend</w:t>
+      </w:r>
+    </w:p>
+    <w:p>
+      <w:r>
+        <w:rPr>
+          <w:b/>
+          <w:bCs/>
+        </w:rPr>
+        <w:t>Tu as 3 parties principales :</w:t>
+      </w:r>
+      <w:r>
+        <w:t xml:space="preserve"> 1️</w:t>
+      </w:r>
+      <w:r>
+        <w:rPr>
+          <w:rFonts w:ascii="Segoe UI Symbol" w:hAnsi="Segoe UI Symbol" w:cs="Segoe UI Symbol"/>
+        </w:rPr>
+        <w:t>⃣</w:t>
+      </w:r>
+      <w:r>
+        <w:t xml:space="preserve"> </w:t>
+      </w:r>
+      <w:r>
+        <w:rPr>
+          <w:b/>
+          <w:bCs/>
+        </w:rPr>
+        <w:t>Routes (routes/)</w:t>
+      </w:r>
+      <w:r>
+        <w:t xml:space="preserve"> → Où sont définies les requêtes que ton frontend peut envoyer.</w:t>
+      </w:r>
+      <w:r>
+        <w:br/>
+        <w:t>2️</w:t>
+      </w:r>
+      <w:r>
+        <w:rPr>
+          <w:rFonts w:ascii="Segoe UI Symbol" w:hAnsi="Segoe UI Symbol" w:cs="Segoe UI Symbol"/>
+        </w:rPr>
+        <w:t>⃣</w:t>
+      </w:r>
+      <w:r>
+        <w:t xml:space="preserve"> </w:t>
+      </w:r>
+      <w:r>
+        <w:rPr>
+          <w:b/>
+          <w:bCs/>
+        </w:rPr>
+        <w:t>Modèles (</w:t>
+      </w:r>
+      <w:proofErr w:type="spellStart"/>
+      <w:r>
+        <w:rPr>
+          <w:b/>
+          <w:bCs/>
+        </w:rPr>
+        <w:t>models</w:t>
+      </w:r>
+      <w:proofErr w:type="spellEnd"/>
+      <w:r>
+        <w:rPr>
+          <w:b/>
+          <w:bCs/>
+        </w:rPr>
+        <w:t>/)</w:t>
+      </w:r>
+      <w:r>
+        <w:t xml:space="preserve"> → Où sont définis les schémas des données MongoDB (</w:t>
+      </w:r>
+      <w:proofErr w:type="gramStart"/>
+      <w:r>
+        <w:t>ex:</w:t>
+      </w:r>
+      <w:proofErr w:type="gramEnd"/>
+      <w:r>
+        <w:t xml:space="preserve"> User).</w:t>
+      </w:r>
+      <w:r>
+        <w:br/>
+      </w:r>
+      <w:r>
+        <w:lastRenderedPageBreak/>
+        <w:t>3️</w:t>
+      </w:r>
+      <w:r>
+        <w:rPr>
+          <w:rFonts w:ascii="Segoe UI Symbol" w:hAnsi="Segoe UI Symbol" w:cs="Segoe UI Symbol"/>
+        </w:rPr>
+        <w:t>⃣</w:t>
+      </w:r>
+      <w:r>
+        <w:t xml:space="preserve"> </w:t>
+      </w:r>
+      <w:r>
+        <w:rPr>
+          <w:b/>
+          <w:bCs/>
+        </w:rPr>
+        <w:t>Middlewares (middleware/)</w:t>
+      </w:r>
+      <w:r>
+        <w:t xml:space="preserve"> → Des fonctions qui interceptent les requêtes avant qu'elles n'atteignent les routes.</w:t>
+      </w:r>
+    </w:p>
+    <w:p>
+      <w:r>
+        <w:pict w14:anchorId="00D68D10">
+          <v:rect id="_x0000_i1129" style="width:0;height:1.5pt" o:hralign="center" o:hrstd="t" o:hr="t" fillcolor="#a0a0a0" stroked="f"/>
+        </w:pict>
+      </w:r>
+    </w:p>
+    <w:p>
+      <w:pPr>
+        <w:rPr>
+          <w:b/>
+          <w:bCs/>
+        </w:rPr>
+      </w:pPr>
+      <w:r>
+        <w:rPr>
+          <w:rFonts w:ascii="Segoe UI Emoji" w:hAnsi="Segoe UI Emoji" w:cs="Segoe UI Emoji"/>
+          <w:b/>
+          <w:bCs/>
+        </w:rPr>
+        <w:t>📌</w:t>
+      </w:r>
+      <w:r>
+        <w:rPr>
+          <w:b/>
+          <w:bCs/>
+        </w:rPr>
+        <w:t xml:space="preserve"> 2. L'API Express : Comment ton backend fonctionne</w:t>
+      </w:r>
+    </w:p>
+    <w:p>
+      <w:pPr>
+        <w:rPr>
+          <w:b/>
+          <w:bCs/>
+        </w:rPr>
+      </w:pPr>
+      <w:r>
+        <w:rPr>
+          <w:rFonts w:ascii="Segoe UI Emoji" w:hAnsi="Segoe UI Emoji" w:cs="Segoe UI Emoji"/>
+          <w:b/>
+          <w:bCs/>
+        </w:rPr>
+        <w:t>🔥</w:t>
+      </w:r>
+      <w:r>
+        <w:rPr>
+          <w:b/>
+          <w:bCs/>
+        </w:rPr>
+        <w:t xml:space="preserve"> Quand une requête arrive dans ton serveur Express (server.js), voici ce qui se passe :</w:t>
+      </w:r>
+    </w:p>
+    <w:p>
+      <w:r>
+        <w:t>1️</w:t>
+      </w:r>
+      <w:r>
+        <w:rPr>
+          <w:rFonts w:ascii="Segoe UI Symbol" w:hAnsi="Segoe UI Symbol" w:cs="Segoe UI Symbol"/>
+        </w:rPr>
+        <w:t>⃣</w:t>
+      </w:r>
+      <w:r>
+        <w:t xml:space="preserve"> </w:t>
+      </w:r>
+      <w:r>
+        <w:rPr>
+          <w:b/>
+          <w:bCs/>
+        </w:rPr>
+        <w:t>Le serveur Express écoute les requêtes HTTP sur un port (</w:t>
+      </w:r>
+      <w:proofErr w:type="gramStart"/>
+      <w:r>
+        <w:rPr>
+          <w:b/>
+          <w:bCs/>
+        </w:rPr>
+        <w:t>ex:</w:t>
+      </w:r>
+      <w:proofErr w:type="gramEnd"/>
+      <w:r>
+        <w:rPr>
+          <w:b/>
+          <w:bCs/>
+        </w:rPr>
+        <w:t xml:space="preserve"> http://localhost:5000).</w:t>
+      </w:r>
+      <w:r>
+        <w:br/>
+        <w:t>2️</w:t>
+      </w:r>
+      <w:r>
+        <w:rPr>
+          <w:rFonts w:ascii="Segoe UI Symbol" w:hAnsi="Segoe UI Symbol" w:cs="Segoe UI Symbol"/>
+        </w:rPr>
+        <w:t>⃣</w:t>
+      </w:r>
+      <w:r>
+        <w:t xml:space="preserve"> </w:t>
+      </w:r>
+      <w:r>
+        <w:rPr>
+          <w:b/>
+          <w:bCs/>
+        </w:rPr>
+        <w:t>Si une requête arrive sur /api/</w:t>
+      </w:r>
+      <w:proofErr w:type="spellStart"/>
+      <w:r>
+        <w:rPr>
+          <w:b/>
+          <w:bCs/>
+        </w:rPr>
+        <w:t>auth</w:t>
+      </w:r>
+      <w:proofErr w:type="spellEnd"/>
+      <w:r>
+        <w:rPr>
+          <w:b/>
+          <w:bCs/>
+        </w:rPr>
+        <w:t>/login, Express la redirige vers routes/auth.js.</w:t>
+      </w:r>
+      <w:r>
+        <w:br/>
+        <w:t>3️</w:t>
+      </w:r>
+      <w:r>
+        <w:rPr>
+          <w:rFonts w:ascii="Segoe UI Symbol" w:hAnsi="Segoe UI Symbol" w:cs="Segoe UI Symbol"/>
+        </w:rPr>
+        <w:t>⃣</w:t>
+      </w:r>
+      <w:r>
+        <w:t xml:space="preserve"> </w:t>
+      </w:r>
+      <w:r>
+        <w:rPr>
+          <w:b/>
+          <w:bCs/>
+        </w:rPr>
+        <w:t xml:space="preserve">Dans auth.js, on va vérifier les informations, interagir avec MongoDB via </w:t>
+      </w:r>
+      <w:proofErr w:type="spellStart"/>
+      <w:r>
+        <w:rPr>
+          <w:b/>
+          <w:bCs/>
+        </w:rPr>
+        <w:t>models</w:t>
+      </w:r>
+      <w:proofErr w:type="spellEnd"/>
+      <w:r>
+        <w:rPr>
+          <w:b/>
+          <w:bCs/>
+        </w:rPr>
+        <w:t>/User.js, et répondre.</w:t>
+      </w:r>
+      <w:r>
+        <w:br/>
+        <w:t>4️</w:t>
+      </w:r>
+      <w:r>
+        <w:rPr>
+          <w:rFonts w:ascii="Segoe UI Symbol" w:hAnsi="Segoe UI Symbol" w:cs="Segoe UI Symbol"/>
+        </w:rPr>
+        <w:t>⃣</w:t>
+      </w:r>
+      <w:r>
+        <w:t xml:space="preserve"> </w:t>
+      </w:r>
+      <w:r>
+        <w:rPr>
+          <w:b/>
+          <w:bCs/>
+        </w:rPr>
+        <w:t xml:space="preserve">Si une requête est protégée (/api/user/portfolio), le middleware auth.js vérifie que le </w:t>
+      </w:r>
+      <w:proofErr w:type="spellStart"/>
+      <w:r>
+        <w:rPr>
+          <w:b/>
+          <w:bCs/>
+        </w:rPr>
+        <w:t>token</w:t>
+      </w:r>
+      <w:proofErr w:type="spellEnd"/>
+      <w:r>
+        <w:rPr>
+          <w:b/>
+          <w:bCs/>
+        </w:rPr>
+        <w:t xml:space="preserve"> JWT est valide avant d'accéder aux routes.</w:t>
+      </w:r>
+    </w:p>
+    <w:p/>
+    <w:p>
+      <w:pPr>
+        <w:rPr>
+          <w:b/>
+          <w:bCs/>
+        </w:rPr>
+      </w:pPr>
+      <w:r>
+        <w:rPr>
+          <w:rFonts w:ascii="Segoe UI Emoji" w:hAnsi="Segoe UI Emoji" w:cs="Segoe UI Emoji"/>
+          <w:b/>
+          <w:bCs/>
+        </w:rPr>
+        <w:t>📂</w:t>
+      </w:r>
+      <w:r>
+        <w:rPr>
+          <w:b/>
+          <w:bCs/>
+        </w:rPr>
+        <w:t xml:space="preserve"> 3. Explication détaillée des dossiers</w:t>
+      </w:r>
+    </w:p>
+    <w:p>
+      <w:pPr>
+        <w:rPr>
+          <w:b/>
+          <w:bCs/>
+        </w:rPr>
+      </w:pPr>
+      <w:r>
+        <w:rPr>
+          <w:rFonts w:ascii="Segoe UI Emoji" w:hAnsi="Segoe UI Emoji" w:cs="Segoe UI Emoji"/>
+          <w:b/>
+          <w:bCs/>
+        </w:rPr>
+        <w:t>📌</w:t>
+      </w:r>
+      <w:r>
+        <w:rPr>
+          <w:b/>
+          <w:bCs/>
+        </w:rPr>
+        <w:t xml:space="preserve"> A. routes/ : Les routes Express</w:t>
+      </w:r>
+    </w:p>
+    <w:p>
+      <w:r>
+        <w:rPr>
+          <w:rFonts w:ascii="Segoe UI Emoji" w:hAnsi="Segoe UI Emoji" w:cs="Segoe UI Emoji"/>
+        </w:rPr>
+        <w:t>➡️</w:t>
+      </w:r>
+      <w:r>
+        <w:t xml:space="preserve"> Ce sont les "points d'entrée" de ton API. Elles définissent </w:t>
+      </w:r>
+      <w:r>
+        <w:rPr>
+          <w:b/>
+          <w:bCs/>
+        </w:rPr>
+        <w:t>ce que le frontend peut faire</w:t>
+      </w:r>
+      <w:r>
+        <w:t xml:space="preserve"> (CRUD : </w:t>
+      </w:r>
+      <w:proofErr w:type="spellStart"/>
+      <w:r>
+        <w:t>Create</w:t>
+      </w:r>
+      <w:proofErr w:type="spellEnd"/>
+      <w:r>
+        <w:t xml:space="preserve">, Read, Update, </w:t>
+      </w:r>
+      <w:proofErr w:type="spellStart"/>
+      <w:r>
+        <w:t>Delete</w:t>
+      </w:r>
+      <w:proofErr w:type="spellEnd"/>
+      <w:r>
+        <w:t>).</w:t>
+      </w:r>
+    </w:p>
+    <w:p/>
+    <w:p>
+      <w:pPr>
+        <w:rPr>
+          <w:b/>
+          <w:bCs/>
+        </w:rPr>
+      </w:pPr>
+      <w:r>
+        <w:rPr>
+          <w:rFonts w:ascii="Segoe UI Emoji" w:hAnsi="Segoe UI Emoji" w:cs="Segoe UI Emoji"/>
+          <w:b/>
+          <w:bCs/>
+        </w:rPr>
+        <w:t>📌</w:t>
+      </w:r>
+      <w:r>
+        <w:rPr>
+          <w:b/>
+          <w:bCs/>
+        </w:rPr>
+        <w:t xml:space="preserve"> B. </w:t>
+      </w:r>
+      <w:proofErr w:type="spellStart"/>
+      <w:r>
+        <w:rPr>
+          <w:b/>
+          <w:bCs/>
+        </w:rPr>
+        <w:t>models</w:t>
+      </w:r>
+      <w:proofErr w:type="spellEnd"/>
+      <w:r>
+        <w:rPr>
+          <w:b/>
+          <w:bCs/>
+        </w:rPr>
+        <w:t>/ : La structure des données dans MongoDB</w:t>
+      </w:r>
+    </w:p>
+    <w:p>
+      <w:r>
+        <w:rPr>
+          <w:rFonts w:ascii="Segoe UI Emoji" w:hAnsi="Segoe UI Emoji" w:cs="Segoe UI Emoji"/>
+        </w:rPr>
+        <w:t>➡️</w:t>
+      </w:r>
+      <w:r>
+        <w:t xml:space="preserve"> Ce sont les modèles qui définissent </w:t>
+      </w:r>
+      <w:r>
+        <w:rPr>
+          <w:b/>
+          <w:bCs/>
+        </w:rPr>
+        <w:t>comment les données sont stockées</w:t>
+      </w:r>
+      <w:r>
+        <w:t xml:space="preserve"> dans MongoDB.</w:t>
+      </w:r>
+    </w:p>
+    <w:p/>
+    <w:p>
+      <w:pPr>
+        <w:rPr>
+          <w:b/>
+          <w:bCs/>
+        </w:rPr>
+      </w:pPr>
+      <w:r>
+        <w:rPr>
+          <w:rFonts w:ascii="Segoe UI Emoji" w:hAnsi="Segoe UI Emoji" w:cs="Segoe UI Emoji"/>
+          <w:b/>
+          <w:bCs/>
+        </w:rPr>
+        <w:t>📌</w:t>
+      </w:r>
+      <w:r>
+        <w:rPr>
+          <w:b/>
+          <w:bCs/>
+        </w:rPr>
+        <w:t xml:space="preserve"> C. middleware/ : Les middlewares</w:t>
+      </w:r>
+    </w:p>
+    <w:p>
+      <w:r>
+        <w:rPr>
+          <w:rFonts w:ascii="Segoe UI Emoji" w:hAnsi="Segoe UI Emoji" w:cs="Segoe UI Emoji"/>
+        </w:rPr>
+        <w:t>➡️</w:t>
+      </w:r>
+      <w:r>
+        <w:t xml:space="preserve"> Ce sont des fonctions qui interceptent les requêtes pour les modifier ou les sécuriser.</w:t>
+      </w:r>
+    </w:p>
+    <w:p/>
+    <w:p>
+      <w:pPr>
+        <w:rPr>
+          <w:b/>
+          <w:bCs/>
+        </w:rPr>
+      </w:pPr>
+      <w:r>
+        <w:rPr>
+          <w:rFonts w:ascii="Segoe UI Emoji" w:hAnsi="Segoe UI Emoji" w:cs="Segoe UI Emoji"/>
+          <w:b/>
+          <w:bCs/>
+        </w:rPr>
+        <w:t>📌</w:t>
+      </w:r>
+      <w:r>
+        <w:rPr>
+          <w:b/>
+          <w:bCs/>
+        </w:rPr>
+        <w:t xml:space="preserve"> D. server.js : Le cœur du serveur</w:t>
+      </w:r>
+    </w:p>
+    <w:p>
+      <w:r>
+        <w:rPr>
+          <w:rFonts w:ascii="Segoe UI Emoji" w:hAnsi="Segoe UI Emoji" w:cs="Segoe UI Emoji"/>
+        </w:rPr>
+        <w:t>➡️</w:t>
+      </w:r>
+      <w:r>
+        <w:t xml:space="preserve"> Il initialise </w:t>
+      </w:r>
+      <w:r>
+        <w:rPr>
+          <w:b/>
+          <w:bCs/>
+        </w:rPr>
+        <w:t>Express, MongoDB, les routes et les middlewares.</w:t>
+      </w:r>
+    </w:p>
+    <w:p/>
+    <w:p>
+      <w:r>
+        <w:lastRenderedPageBreak/>
+        <w:drawing>
+          <wp:inline distT="0" distB="0" distL="0" distR="0" wp14:anchorId="67F41F41" wp14:editId="6C891288">
+            <wp:extent cx="5760720" cy="1408430"/>
+            <wp:effectExtent l="0" t="0" r="0" b="1270"/>
+            <wp:docPr id="752304529" name="Image 1" descr="Une image contenant texte, Police, capture d’écran&#10;&#10;Le contenu généré par l’IA peut être incorrect."/>
+            <wp:cNvGraphicFramePr>
+              <a:graphicFrameLocks xmlns:a="http://schemas.openxmlformats.org/drawingml/2006/main" noChangeAspect="1"/>
+            </wp:cNvGraphicFramePr>
+            <a:graphic xmlns:a="http://schemas.openxmlformats.org/drawingml/2006/main">
+              <a:graphicData uri="http://schemas.openxmlformats.org/drawingml/2006/picture">
+                <pic:pic xmlns:pic="http://schemas.openxmlformats.org/drawingml/2006/picture">
+                  <pic:nvPicPr>
+                    <pic:cNvPr id="752304529" name="Image 1" descr="Une image contenant texte, Police, capture d’écran&#10;&#10;Le contenu généré par l’IA peut être incorrect."/>
+                    <pic:cNvPicPr/>
+                  </pic:nvPicPr>
+                  <pic:blipFill>
+                    <a:blip r:embed="rId6"/>
+                    <a:stretch>
+                      <a:fillRect/>
+                    </a:stretch>
+                  </pic:blipFill>
+                  <pic:spPr>
+                    <a:xfrm>
+                      <a:off x="0" y="0"/>
+                      <a:ext cx="5760720" cy="1408430"/>
+                    </a:xfrm>
+                    <a:prstGeom prst="rect">
+                      <a:avLst/>
+                    </a:prstGeom>
+                  </pic:spPr>
+                </pic:pic>
+              </a:graphicData>
+            </a:graphic>
+          </wp:inline>
+        </w:drawing>
+      </w:r>
+    </w:p>
+    <w:p/>
+    <w:p>
+      <w:pPr>
+        <w:rPr>
+          <w:b/>
+          <w:bCs/>
+        </w:rPr>
+      </w:pPr>
+      <w:r>
+        <w:rPr>
+          <w:rFonts w:ascii="Segoe UI Emoji" w:hAnsi="Segoe UI Emoji" w:cs="Segoe UI Emoji"/>
+          <w:b/>
+          <w:bCs/>
+        </w:rPr>
+        <w:t>🎯</w:t>
+      </w:r>
+      <w:r>
+        <w:rPr>
+          <w:b/>
+          <w:bCs/>
+        </w:rPr>
+        <w:t xml:space="preserve"> 5. Comment fonctionne ton API ? (Résumé du Processus)</w:t>
+      </w:r>
+    </w:p>
+    <w:p>
+      <w:pPr>
+        <w:rPr>
+          <w:b/>
+          <w:bCs/>
+        </w:rPr>
+      </w:pPr>
+      <w:r>
+        <w:rPr>
+          <w:rFonts w:ascii="Segoe UI Emoji" w:hAnsi="Segoe UI Emoji" w:cs="Segoe UI Emoji"/>
+          <w:b/>
+          <w:bCs/>
+        </w:rPr>
+        <w:t>🔥</w:t>
+      </w:r>
+      <w:r>
+        <w:rPr>
+          <w:b/>
+          <w:bCs/>
+        </w:rPr>
+        <w:t xml:space="preserve"> Exemple : Un utilisateur veut récupérer son portefeuille (GET /api/user/portfolio)</w:t>
+      </w:r>
+    </w:p>
+    <w:p>
+      <w:r>
+        <w:t>1️</w:t>
+      </w:r>
+      <w:r>
+        <w:rPr>
+          <w:rFonts w:ascii="Segoe UI Symbol" w:hAnsi="Segoe UI Symbol" w:cs="Segoe UI Symbol"/>
+        </w:rPr>
+        <w:t>⃣</w:t>
+      </w:r>
+      <w:r>
+        <w:t xml:space="preserve"> </w:t>
+      </w:r>
+      <w:r>
+        <w:rPr>
+          <w:b/>
+          <w:bCs/>
+        </w:rPr>
+        <w:t xml:space="preserve">Le frontend envoie une requête GET sur /api/user/portfolio avec le </w:t>
+      </w:r>
+      <w:proofErr w:type="spellStart"/>
+      <w:r>
+        <w:rPr>
+          <w:b/>
+          <w:bCs/>
+        </w:rPr>
+        <w:t>token</w:t>
+      </w:r>
+      <w:proofErr w:type="spellEnd"/>
+      <w:r>
+        <w:rPr>
+          <w:b/>
+          <w:bCs/>
+        </w:rPr>
+        <w:t xml:space="preserve"> JWT.</w:t>
+      </w:r>
+      <w:r>
+        <w:br/>
+        <w:t>2️</w:t>
+      </w:r>
+      <w:r>
+        <w:rPr>
+          <w:rFonts w:ascii="Segoe UI Symbol" w:hAnsi="Segoe UI Symbol" w:cs="Segoe UI Symbol"/>
+        </w:rPr>
+        <w:t>⃣</w:t>
+      </w:r>
+      <w:r>
+        <w:t xml:space="preserve"> </w:t>
+      </w:r>
+      <w:r>
+        <w:rPr>
+          <w:b/>
+          <w:bCs/>
+        </w:rPr>
+        <w:t xml:space="preserve">Express reçoit la requête et passe par middleware/auth.js pour vérifier le </w:t>
+      </w:r>
+      <w:proofErr w:type="spellStart"/>
+      <w:r>
+        <w:rPr>
+          <w:b/>
+          <w:bCs/>
+        </w:rPr>
+        <w:t>token</w:t>
+      </w:r>
+      <w:proofErr w:type="spellEnd"/>
+      <w:r>
+        <w:rPr>
+          <w:b/>
+          <w:bCs/>
+        </w:rPr>
+        <w:t xml:space="preserve"> JWT.</w:t>
+      </w:r>
+      <w:r>
+        <w:br/>
+        <w:t>3️</w:t>
+      </w:r>
+      <w:r>
+        <w:rPr>
+          <w:rFonts w:ascii="Segoe UI Symbol" w:hAnsi="Segoe UI Symbol" w:cs="Segoe UI Symbol"/>
+        </w:rPr>
+        <w:t>⃣</w:t>
+      </w:r>
+      <w:r>
+        <w:t xml:space="preserve"> </w:t>
+      </w:r>
+      <w:r>
+        <w:rPr>
+          <w:b/>
+          <w:bCs/>
+        </w:rPr>
+        <w:t xml:space="preserve">Si le </w:t>
+      </w:r>
+      <w:proofErr w:type="spellStart"/>
+      <w:r>
+        <w:rPr>
+          <w:b/>
+          <w:bCs/>
+        </w:rPr>
+        <w:t>token</w:t>
+      </w:r>
+      <w:proofErr w:type="spellEnd"/>
+      <w:r>
+        <w:rPr>
+          <w:b/>
+          <w:bCs/>
+        </w:rPr>
+        <w:t xml:space="preserve"> est valide, la requête est redirigée vers routes/user.js.</w:t>
+      </w:r>
+      <w:r>
+        <w:br/>
+        <w:t>4️</w:t>
+      </w:r>
+      <w:r>
+        <w:rPr>
+          <w:rFonts w:ascii="Segoe UI Symbol" w:hAnsi="Segoe UI Symbol" w:cs="Segoe UI Symbol"/>
+        </w:rPr>
+        <w:t>⃣</w:t>
+      </w:r>
+      <w:r>
+        <w:t xml:space="preserve"> </w:t>
+      </w:r>
+      <w:r>
+        <w:rPr>
+          <w:b/>
+          <w:bCs/>
+        </w:rPr>
+        <w:t>Dans routes/user.js, on récupère l'utilisateur en base (</w:t>
+      </w:r>
+      <w:proofErr w:type="spellStart"/>
+      <w:r>
+        <w:rPr>
+          <w:b/>
+          <w:bCs/>
+        </w:rPr>
+        <w:t>models</w:t>
+      </w:r>
+      <w:proofErr w:type="spellEnd"/>
+      <w:r>
+        <w:rPr>
+          <w:b/>
+          <w:bCs/>
+        </w:rPr>
+        <w:t>/User.js).</w:t>
+      </w:r>
+      <w:r>
+        <w:br/>
+        <w:t>5️</w:t>
+      </w:r>
+      <w:r>
+        <w:rPr>
+          <w:rFonts w:ascii="Segoe UI Symbol" w:hAnsi="Segoe UI Symbol" w:cs="Segoe UI Symbol"/>
+        </w:rPr>
+        <w:t>⃣</w:t>
+      </w:r>
+      <w:r>
+        <w:t xml:space="preserve"> </w:t>
+      </w:r>
+      <w:r>
+        <w:rPr>
+          <w:b/>
+          <w:bCs/>
+        </w:rPr>
+        <w:t>Le backend renvoie la liste des actions en JSON (["AAPL", "TSLA"]).</w:t>
+      </w:r>
+      <w:r>
+        <w:br/>
+        <w:t>6️</w:t>
+      </w:r>
+      <w:r>
+        <w:rPr>
+          <w:rFonts w:ascii="Segoe UI Symbol" w:hAnsi="Segoe UI Symbol" w:cs="Segoe UI Symbol"/>
+        </w:rPr>
+        <w:t>⃣</w:t>
+      </w:r>
+      <w:r>
+        <w:t xml:space="preserve"> </w:t>
+      </w:r>
+      <w:r>
+        <w:rPr>
+          <w:b/>
+          <w:bCs/>
+        </w:rPr>
+        <w:t>Le frontend affiche ces actions dans une interface.</w:t>
+      </w:r>
     </w:p>
     <w:p/>
     <w:sectPr>
@@ -879,7 +1786,6 @@
   <w:style w:type="character" w:default="1" w:styleId="Policepardfaut">
     <w:name w:val="Default Paragraph Font"/>
     <w:uiPriority w:val="1"/>
-    <w:semiHidden/>
     <w:unhideWhenUsed/>
   </w:style>
   <w:style w:type="table" w:default="1" w:styleId="TableauNormal">

</xml_diff>

<commit_message>
V0.6 Optimisation de la rapidité de l'application
</commit_message>
<xml_diff>
--- a/docs/Structure_projet.docx
+++ b/docs/Structure_projet.docx
@@ -171,13 +171,18 @@
       <w:proofErr w:type="spellEnd"/>
       <w:proofErr w:type="gramEnd"/>
       <w:r>
-        <w:t xml:space="preserve">        # Empêche de versionner .</w:t>
+        <w:t xml:space="preserve">        # Empêche de </w:t>
+      </w:r>
+      <w:proofErr w:type="gramStart"/>
+      <w:r>
+        <w:t>versionner .</w:t>
       </w:r>
       <w:proofErr w:type="spellStart"/>
       <w:r>
         <w:t>env</w:t>
       </w:r>
       <w:proofErr w:type="spellEnd"/>
+      <w:proofErr w:type="gramEnd"/>
       <w:r>
         <w:t xml:space="preserve"> et </w:t>
       </w:r>
@@ -249,7 +254,7 @@
     <w:p>
       <w:r>
         <w:pict w14:anchorId="7A9C24E9">
-          <v:rect id="_x0000_i1127" style="width:0;height:1.5pt" o:hralign="center" o:hrstd="t" o:hr="t" fillcolor="#a0a0a0" stroked="f"/>
+          <v:rect id="_x0000_i1025" style="width:0;height:1.5pt" o:hralign="center" o:hrstd="t" o:hr="t" fillcolor="#a0a0a0" stroked="f"/>
         </w:pict>
       </w:r>
     </w:p>
@@ -298,7 +303,7 @@
     <w:p>
       <w:r>
         <w:pict w14:anchorId="534107D6">
-          <v:rect id="_x0000_i1128" style="width:0;height:1.5pt" o:hralign="center" o:hrstd="t" o:hr="t" fillcolor="#a0a0a0" stroked="f"/>
+          <v:rect id="_x0000_i1026" style="width:0;height:1.5pt" o:hralign="center" o:hrstd="t" o:hr="t" fillcolor="#a0a0a0" stroked="f"/>
         </w:pict>
       </w:r>
     </w:p>
@@ -432,7 +437,7 @@
     <w:p>
       <w:r>
         <w:pict w14:anchorId="00D68D10">
-          <v:rect id="_x0000_i1129" style="width:0;height:1.5pt" o:hralign="center" o:hrstd="t" o:hr="t" fillcolor="#a0a0a0" stroked="f"/>
+          <v:rect id="_x0000_i1027" style="width:0;height:1.5pt" o:hralign="center" o:hrstd="t" o:hr="t" fillcolor="#a0a0a0" stroked="f"/>
         </w:pict>
       </w:r>
     </w:p>
@@ -852,6 +857,9 @@
     <w:p/>
     <w:p>
       <w:r>
+        <w:rPr>
+          <w:noProof/>
+        </w:rPr>
         <w:lastRenderedPageBreak/>
         <w:drawing>
           <wp:inline distT="0" distB="0" distL="0" distR="0" wp14:anchorId="67F41F41" wp14:editId="6C891288">
@@ -1786,6 +1794,7 @@
   <w:style w:type="character" w:default="1" w:styleId="Policepardfaut">
     <w:name w:val="Default Paragraph Font"/>
     <w:uiPriority w:val="1"/>
+    <w:semiHidden/>
     <w:unhideWhenUsed/>
   </w:style>
   <w:style w:type="table" w:default="1" w:styleId="TableauNormal">

</xml_diff>